<commit_message>
BDD testcases updated for login/register
</commit_message>
<xml_diff>
--- a/Testing/Senario BDD.docx
+++ b/Testing/Senario BDD.docx
@@ -1,6 +1,6 @@
 
 <file path=word/document.xml><?xml version="1.0" encoding="utf-8"?>
-<w:document xmlns:wpc="http://schemas.microsoft.com/office/word/2010/wordprocessingCanvas" xmlns:cx="http://schemas.microsoft.com/office/drawing/2014/chartex" xmlns:cx1="http://schemas.microsoft.com/office/drawing/2015/9/8/chartex" xmlns:mc="http://schemas.openxmlformats.org/markup-compatibility/2006" xmlns:o="urn:schemas-microsoft-com:office:office" xmlns:r="http://schemas.openxmlformats.org/officeDocument/2006/relationships" xmlns:m="http://schemas.openxmlformats.org/officeDocument/2006/math" xmlns:v="urn:schemas-microsoft-com:vml" xmlns:wp14="http://schemas.microsoft.com/office/word/2010/wordprocessingDrawing" xmlns:wp="http://schemas.openxmlformats.org/drawingml/2006/wordprocessingDrawing" xmlns:w10="urn:schemas-microsoft-com:office:word" xmlns:w="http://schemas.openxmlformats.org/wordprocessingml/2006/main" xmlns:w14="http://schemas.microsoft.com/office/word/2010/wordml" xmlns:w15="http://schemas.microsoft.com/office/word/2012/wordml" xmlns:w16se="http://schemas.microsoft.com/office/word/2015/wordml/symex" xmlns:wpg="http://schemas.microsoft.com/office/word/2010/wordprocessingGroup" xmlns:wpi="http://schemas.microsoft.com/office/word/2010/wordprocessingInk" xmlns:wne="http://schemas.microsoft.com/office/word/2006/wordml" xmlns:wps="http://schemas.microsoft.com/office/word/2010/wordprocessingShape" mc:Ignorable="w14 w15 w16se wp14">
+<w:document xmlns:wpc="http://schemas.microsoft.com/office/word/2010/wordprocessingCanvas" xmlns:mc="http://schemas.openxmlformats.org/markup-compatibility/2006" xmlns:o="urn:schemas-microsoft-com:office:office" xmlns:r="http://schemas.openxmlformats.org/officeDocument/2006/relationships" xmlns:m="http://schemas.openxmlformats.org/officeDocument/2006/math" xmlns:v="urn:schemas-microsoft-com:vml" xmlns:wp14="http://schemas.microsoft.com/office/word/2010/wordprocessingDrawing" xmlns:wp="http://schemas.openxmlformats.org/drawingml/2006/wordprocessingDrawing" xmlns:w10="urn:schemas-microsoft-com:office:word" xmlns:w="http://schemas.openxmlformats.org/wordprocessingml/2006/main" xmlns:w14="http://schemas.microsoft.com/office/word/2010/wordml" xmlns:w15="http://schemas.microsoft.com/office/word/2012/wordml" xmlns:wpg="http://schemas.microsoft.com/office/word/2010/wordprocessingGroup" xmlns:wpi="http://schemas.microsoft.com/office/word/2010/wordprocessingInk" xmlns:wne="http://schemas.microsoft.com/office/word/2006/wordml" xmlns:wps="http://schemas.microsoft.com/office/word/2010/wordprocessingShape" mc:Ignorable="w14 w15 wp14">
   <w:body>
     <w:tbl>
       <w:tblPr>
@@ -9,37 +9,24 @@
         <w:tblLook w:val="04A0" w:firstRow="1" w:lastRow="0" w:firstColumn="1" w:lastColumn="0" w:noHBand="0" w:noVBand="1"/>
       </w:tblPr>
       <w:tblGrid>
-        <w:gridCol w:w="1620"/>
-        <w:gridCol w:w="7730"/>
+        <w:gridCol w:w="1710"/>
+        <w:gridCol w:w="7640"/>
       </w:tblGrid>
       <w:tr>
         <w:trPr>
+          <w:gridAfter w:val="1"/>
           <w:cnfStyle w:val="100000000000" w:firstRow="1" w:lastRow="0" w:firstColumn="0" w:lastColumn="0" w:oddVBand="0" w:evenVBand="0" w:oddHBand="0" w:evenHBand="0" w:firstRowFirstColumn="0" w:firstRowLastColumn="0" w:lastRowFirstColumn="0" w:lastRowLastColumn="0"/>
+          <w:wAfter w:w="7640" w:type="dxa"/>
         </w:trPr>
         <w:tc>
           <w:tcPr>
             <w:cnfStyle w:val="001000000100" w:firstRow="0" w:lastRow="0" w:firstColumn="1" w:lastColumn="0" w:oddVBand="0" w:evenVBand="0" w:oddHBand="0" w:evenHBand="0" w:firstRowFirstColumn="1" w:firstRowLastColumn="0" w:lastRowFirstColumn="0" w:lastRowLastColumn="0"/>
-            <w:tcW w:w="1620" w:type="dxa"/>
+            <w:tcW w:w="1710" w:type="dxa"/>
+            <w:shd w:val="clear" w:color="auto" w:fill="5B9BD5" w:themeFill="accent1"/>
           </w:tcPr>
           <w:p>
             <w:r>
-              <w:t xml:space="preserve">Feature </w:t>
-            </w:r>
-            <w:r>
-              <w:t>1:</w:t>
-            </w:r>
-          </w:p>
-        </w:tc>
-        <w:tc>
-          <w:tcPr>
-            <w:tcW w:w="7730" w:type="dxa"/>
-          </w:tcPr>
-          <w:p>
-            <w:pPr>
-              <w:cnfStyle w:val="100000000000" w:firstRow="1" w:lastRow="0" w:firstColumn="0" w:lastColumn="0" w:oddVBand="0" w:evenVBand="0" w:oddHBand="0" w:evenHBand="0" w:firstRowFirstColumn="0" w:firstRowLastColumn="0" w:lastRowFirstColumn="0" w:lastRowLastColumn="0"/>
-            </w:pPr>
-            <w:r>
-              <w:t>SignUp</w:t>
+              <w:t>SPRINT-1</w:t>
             </w:r>
           </w:p>
         </w:tc>
@@ -51,21 +38,59 @@
         <w:tc>
           <w:tcPr>
             <w:cnfStyle w:val="001000000000" w:firstRow="0" w:lastRow="0" w:firstColumn="1" w:lastColumn="0" w:oddVBand="0" w:evenVBand="0" w:oddHBand="0" w:evenHBand="0" w:firstRowFirstColumn="0" w:firstRowLastColumn="0" w:lastRowFirstColumn="0" w:lastRowLastColumn="0"/>
-            <w:tcW w:w="1620" w:type="dxa"/>
+            <w:tcW w:w="1710" w:type="dxa"/>
           </w:tcPr>
           <w:p>
             <w:r>
-              <w:t>SENARIO 1</w:t>
+              <w:t>Feature 1:</w:t>
             </w:r>
           </w:p>
         </w:tc>
         <w:tc>
           <w:tcPr>
-            <w:tcW w:w="7730" w:type="dxa"/>
+            <w:tcW w:w="7640" w:type="dxa"/>
           </w:tcPr>
           <w:p>
             <w:pPr>
+              <w:tabs>
+                <w:tab w:val="left" w:pos="3252"/>
+              </w:tabs>
               <w:cnfStyle w:val="000000100000" w:firstRow="0" w:lastRow="0" w:firstColumn="0" w:lastColumn="0" w:oddVBand="0" w:evenVBand="0" w:oddHBand="1" w:evenHBand="0" w:firstRowFirstColumn="0" w:firstRowLastColumn="0" w:lastRowFirstColumn="0" w:lastRowLastColumn="0"/>
+              <w:rPr>
+                <w:b/>
+              </w:rPr>
+            </w:pPr>
+            <w:r>
+              <w:rPr>
+                <w:b/>
+              </w:rPr>
+              <w:t>Signup</w:t>
+            </w:r>
+          </w:p>
+        </w:tc>
+      </w:tr>
+      <w:tr>
+        <w:tc>
+          <w:tcPr>
+            <w:cnfStyle w:val="001000000000" w:firstRow="0" w:lastRow="0" w:firstColumn="1" w:lastColumn="0" w:oddVBand="0" w:evenVBand="0" w:oddHBand="0" w:evenHBand="0" w:firstRowFirstColumn="0" w:firstRowLastColumn="0" w:lastRowFirstColumn="0" w:lastRowLastColumn="0"/>
+            <w:tcW w:w="1710" w:type="dxa"/>
+          </w:tcPr>
+          <w:p>
+            <w:r>
+              <w:t>SENARIO 1</w:t>
+            </w:r>
+          </w:p>
+        </w:tc>
+        <w:tc>
+          <w:tcPr>
+            <w:tcW w:w="7640" w:type="dxa"/>
+          </w:tcPr>
+          <w:p>
+            <w:pPr>
+              <w:tabs>
+                <w:tab w:val="left" w:pos="3252"/>
+              </w:tabs>
+              <w:cnfStyle w:val="000000000000" w:firstRow="0" w:lastRow="0" w:firstColumn="0" w:lastColumn="0" w:oddVBand="0" w:evenVBand="0" w:oddHBand="0" w:evenHBand="0" w:firstRowFirstColumn="0" w:firstRowLastColumn="0" w:lastRowFirstColumn="0" w:lastRowLastColumn="0"/>
             </w:pPr>
             <w:r>
               <w:t>Unaccepted empty field during signup</w:t>
@@ -73,10 +98,19 @@
           </w:p>
           <w:p>
             <w:pPr>
-              <w:cnfStyle w:val="000000100000" w:firstRow="0" w:lastRow="0" w:firstColumn="0" w:lastColumn="0" w:oddVBand="0" w:evenVBand="0" w:oddHBand="1" w:evenHBand="0" w:firstRowFirstColumn="0" w:firstRowLastColumn="0" w:lastRowFirstColumn="0" w:lastRowLastColumn="0"/>
-            </w:pPr>
-            <w:r>
-              <w:t>:: System should display error notification when user try to sign up with empty value in mandatory field.</w:t>
+              <w:tabs>
+                <w:tab w:val="left" w:pos="3252"/>
+              </w:tabs>
+              <w:cnfStyle w:val="000000000000" w:firstRow="0" w:lastRow="0" w:firstColumn="0" w:lastColumn="0" w:oddVBand="0" w:evenVBand="0" w:oddHBand="0" w:evenHBand="0" w:firstRowFirstColumn="0" w:firstRowLastColumn="0" w:lastRowFirstColumn="0" w:lastRowLastColumn="0"/>
+            </w:pPr>
+            <w:r>
+              <w:t xml:space="preserve">:: System should display error notification when </w:t>
+            </w:r>
+            <w:r>
+              <w:t>admin/</w:t>
+            </w:r>
+            <w:r>
+              <w:t>user try to sign up with empty value in mandatory field.</w:t>
             </w:r>
           </w:p>
           <w:tbl>
@@ -86,7 +120,7 @@
               <w:tblLook w:val="04A0" w:firstRow="1" w:lastRow="0" w:firstColumn="1" w:lastColumn="0" w:noHBand="0" w:noVBand="1"/>
             </w:tblPr>
             <w:tblGrid>
-              <w:gridCol w:w="7504"/>
+              <w:gridCol w:w="7414"/>
             </w:tblGrid>
             <w:tr>
               <w:trPr>
@@ -98,6 +132,11 @@
                   <w:tcW w:w="7509" w:type="dxa"/>
                 </w:tcPr>
                 <w:p>
+                  <w:pPr>
+                    <w:tabs>
+                      <w:tab w:val="left" w:pos="3252"/>
+                    </w:tabs>
+                  </w:pPr>
                   <w:r>
                     <w:rPr>
                       <w:color w:val="2E74B5" w:themeColor="accent1" w:themeShade="BF"/>
@@ -105,10 +144,18 @@
                     <w:t xml:space="preserve">Given </w:t>
                   </w:r>
                   <w:r>
-                    <w:t>I have chosen to signup</w:t>
-                  </w:r>
-                </w:p>
-                <w:p>
+                    <w:t>Admin/User</w:t>
+                  </w:r>
+                  <w:r>
+                    <w:t xml:space="preserve"> have chosen to signup</w:t>
+                  </w:r>
+                </w:p>
+                <w:p>
+                  <w:pPr>
+                    <w:tabs>
+                      <w:tab w:val="left" w:pos="3252"/>
+                    </w:tabs>
+                  </w:pPr>
                   <w:r>
                     <w:rPr>
                       <w:color w:val="2E74B5" w:themeColor="accent1" w:themeShade="BF"/>
@@ -116,10 +163,24 @@
                     <w:t xml:space="preserve">When </w:t>
                   </w:r>
                   <w:r>
-                    <w:t>I signup with empty mandatory field</w:t>
-                  </w:r>
-                </w:p>
-                <w:p>
+                    <w:t>s/he</w:t>
+                  </w:r>
+                  <w:r>
+                    <w:t xml:space="preserve"> </w:t>
+                  </w:r>
+                  <w:r>
+                    <w:t>sign-up</w:t>
+                  </w:r>
+                  <w:r>
+                    <w:t xml:space="preserve"> with empty mandatory field</w:t>
+                  </w:r>
+                </w:p>
+                <w:p>
+                  <w:pPr>
+                    <w:tabs>
+                      <w:tab w:val="left" w:pos="3252"/>
+                    </w:tabs>
+                  </w:pPr>
                   <w:r>
                     <w:rPr>
                       <w:color w:val="2E74B5" w:themeColor="accent1" w:themeShade="BF"/>
@@ -127,10 +188,18 @@
                     <w:t xml:space="preserve">Then </w:t>
                   </w:r>
                   <w:r>
-                    <w:t>I should receive an error notification</w:t>
-                  </w:r>
-                </w:p>
-                <w:p>
+                    <w:t>s/he</w:t>
+                  </w:r>
+                  <w:r>
+                    <w:t xml:space="preserve"> should receive an error notification</w:t>
+                  </w:r>
+                </w:p>
+                <w:p>
+                  <w:pPr>
+                    <w:tabs>
+                      <w:tab w:val="left" w:pos="3252"/>
+                    </w:tabs>
+                  </w:pPr>
                   <w:r>
                     <w:rPr>
                       <w:color w:val="2E74B5" w:themeColor="accent1" w:themeShade="BF"/>
@@ -138,7 +207,10 @@
                     <w:t xml:space="preserve">And </w:t>
                   </w:r>
                   <w:r>
-                    <w:t>I should not be able to sign up</w:t>
+                    <w:t>s/he</w:t>
+                  </w:r>
+                  <w:r>
+                    <w:t xml:space="preserve"> should not be able to sign up</w:t>
                   </w:r>
                   <w:r>
                     <w:t xml:space="preserve"> to</w:t>
@@ -152,16 +224,22 @@
           </w:tbl>
           <w:p>
             <w:pPr>
-              <w:cnfStyle w:val="000000100000" w:firstRow="0" w:lastRow="0" w:firstColumn="0" w:lastColumn="0" w:oddVBand="0" w:evenVBand="0" w:oddHBand="1" w:evenHBand="0" w:firstRowFirstColumn="0" w:firstRowLastColumn="0" w:lastRowFirstColumn="0" w:lastRowLastColumn="0"/>
+              <w:tabs>
+                <w:tab w:val="left" w:pos="3252"/>
+              </w:tabs>
+              <w:cnfStyle w:val="000000000000" w:firstRow="0" w:lastRow="0" w:firstColumn="0" w:lastColumn="0" w:oddVBand="0" w:evenVBand="0" w:oddHBand="0" w:evenHBand="0" w:firstRowFirstColumn="0" w:firstRowLastColumn="0" w:lastRowFirstColumn="0" w:lastRowLastColumn="0"/>
             </w:pPr>
           </w:p>
         </w:tc>
       </w:tr>
       <w:tr>
+        <w:trPr>
+          <w:cnfStyle w:val="000000100000" w:firstRow="0" w:lastRow="0" w:firstColumn="0" w:lastColumn="0" w:oddVBand="0" w:evenVBand="0" w:oddHBand="1" w:evenHBand="0" w:firstRowFirstColumn="0" w:firstRowLastColumn="0" w:lastRowFirstColumn="0" w:lastRowLastColumn="0"/>
+        </w:trPr>
         <w:tc>
           <w:tcPr>
             <w:cnfStyle w:val="001000000000" w:firstRow="0" w:lastRow="0" w:firstColumn="1" w:lastColumn="0" w:oddVBand="0" w:evenVBand="0" w:oddHBand="0" w:evenHBand="0" w:firstRowFirstColumn="0" w:firstRowLastColumn="0" w:lastRowFirstColumn="0" w:lastRowLastColumn="0"/>
-            <w:tcW w:w="1620" w:type="dxa"/>
+            <w:tcW w:w="1710" w:type="dxa"/>
           </w:tcPr>
           <w:p>
             <w:r>
@@ -171,11 +249,14 @@
         </w:tc>
         <w:tc>
           <w:tcPr>
-            <w:tcW w:w="7730" w:type="dxa"/>
+            <w:tcW w:w="7640" w:type="dxa"/>
           </w:tcPr>
           <w:p>
             <w:pPr>
-              <w:cnfStyle w:val="000000000000" w:firstRow="0" w:lastRow="0" w:firstColumn="0" w:lastColumn="0" w:oddVBand="0" w:evenVBand="0" w:oddHBand="0" w:evenHBand="0" w:firstRowFirstColumn="0" w:firstRowLastColumn="0" w:lastRowFirstColumn="0" w:lastRowLastColumn="0"/>
+              <w:tabs>
+                <w:tab w:val="left" w:pos="3252"/>
+              </w:tabs>
+              <w:cnfStyle w:val="000000100000" w:firstRow="0" w:lastRow="0" w:firstColumn="0" w:lastColumn="0" w:oddVBand="0" w:evenVBand="0" w:oddHBand="1" w:evenHBand="0" w:firstRowFirstColumn="0" w:firstRowLastColumn="0" w:lastRowFirstColumn="0" w:lastRowLastColumn="0"/>
             </w:pPr>
             <w:r>
               <w:t xml:space="preserve"> </w:t>
@@ -183,7 +264,10 @@
           </w:p>
           <w:p>
             <w:pPr>
-              <w:cnfStyle w:val="000000000000" w:firstRow="0" w:lastRow="0" w:firstColumn="0" w:lastColumn="0" w:oddVBand="0" w:evenVBand="0" w:oddHBand="0" w:evenHBand="0" w:firstRowFirstColumn="0" w:firstRowLastColumn="0" w:lastRowFirstColumn="0" w:lastRowLastColumn="0"/>
+              <w:tabs>
+                <w:tab w:val="left" w:pos="3252"/>
+              </w:tabs>
+              <w:cnfStyle w:val="000000100000" w:firstRow="0" w:lastRow="0" w:firstColumn="0" w:lastColumn="0" w:oddVBand="0" w:evenVBand="0" w:oddHBand="1" w:evenHBand="0" w:firstRowFirstColumn="0" w:firstRowLastColumn="0" w:lastRowFirstColumn="0" w:lastRowLastColumn="0"/>
             </w:pPr>
             <w:r>
               <w:t>Duplicate Username</w:t>
@@ -191,10 +275,19 @@
           </w:p>
           <w:p>
             <w:pPr>
-              <w:cnfStyle w:val="000000000000" w:firstRow="0" w:lastRow="0" w:firstColumn="0" w:lastColumn="0" w:oddVBand="0" w:evenVBand="0" w:oddHBand="0" w:evenHBand="0" w:firstRowFirstColumn="0" w:firstRowLastColumn="0" w:lastRowFirstColumn="0" w:lastRowLastColumn="0"/>
-            </w:pPr>
-            <w:r>
-              <w:t>:: When someone try to create an account with username that already exists.</w:t>
+              <w:tabs>
+                <w:tab w:val="left" w:pos="3252"/>
+              </w:tabs>
+              <w:cnfStyle w:val="000000100000" w:firstRow="0" w:lastRow="0" w:firstColumn="0" w:lastColumn="0" w:oddVBand="0" w:evenVBand="0" w:oddHBand="1" w:evenHBand="0" w:firstRowFirstColumn="0" w:firstRowLastColumn="0" w:lastRowFirstColumn="0" w:lastRowLastColumn="0"/>
+            </w:pPr>
+            <w:r>
+              <w:t xml:space="preserve">:: When </w:t>
+            </w:r>
+            <w:r>
+              <w:t>admin/user</w:t>
+            </w:r>
+            <w:r>
+              <w:t xml:space="preserve"> try to create an account with username that already exists.</w:t>
             </w:r>
           </w:p>
           <w:tbl>
@@ -204,7 +297,7 @@
               <w:tblLook w:val="04A0" w:firstRow="1" w:lastRow="0" w:firstColumn="1" w:lastColumn="0" w:noHBand="0" w:noVBand="1"/>
             </w:tblPr>
             <w:tblGrid>
-              <w:gridCol w:w="7504"/>
+              <w:gridCol w:w="7414"/>
             </w:tblGrid>
             <w:tr>
               <w:trPr>
@@ -216,6 +309,11 @@
                   <w:tcW w:w="7509" w:type="dxa"/>
                 </w:tcPr>
                 <w:p>
+                  <w:pPr>
+                    <w:tabs>
+                      <w:tab w:val="left" w:pos="3252"/>
+                    </w:tabs>
+                  </w:pPr>
                   <w:r>
                     <w:rPr>
                       <w:color w:val="2E74B5" w:themeColor="accent1" w:themeShade="BF"/>
@@ -223,10 +321,18 @@
                     <w:t xml:space="preserve">Given </w:t>
                   </w:r>
                   <w:r>
-                    <w:t>I have chosen to signup</w:t>
-                  </w:r>
-                </w:p>
-                <w:p>
+                    <w:t>Admin/User</w:t>
+                  </w:r>
+                  <w:r>
+                    <w:t xml:space="preserve"> have chosen to signup</w:t>
+                  </w:r>
+                </w:p>
+                <w:p>
+                  <w:pPr>
+                    <w:tabs>
+                      <w:tab w:val="left" w:pos="3252"/>
+                    </w:tabs>
+                  </w:pPr>
                   <w:r>
                     <w:rPr>
                       <w:color w:val="2E74B5" w:themeColor="accent1" w:themeShade="BF"/>
@@ -234,10 +340,18 @@
                     <w:t xml:space="preserve">When </w:t>
                   </w:r>
                   <w:r>
-                    <w:t>I enter an username that has already registered</w:t>
-                  </w:r>
-                </w:p>
-                <w:p>
+                    <w:t xml:space="preserve">s/he </w:t>
+                  </w:r>
+                  <w:r>
+                    <w:t>enter an username that has already registered</w:t>
+                  </w:r>
+                </w:p>
+                <w:p>
+                  <w:pPr>
+                    <w:tabs>
+                      <w:tab w:val="left" w:pos="3252"/>
+                    </w:tabs>
+                  </w:pPr>
                   <w:r>
                     <w:rPr>
                       <w:color w:val="2E74B5" w:themeColor="accent1" w:themeShade="BF"/>
@@ -245,10 +359,18 @@
                     <w:t xml:space="preserve">Then </w:t>
                   </w:r>
                   <w:r>
-                    <w:t>I should be notified that the username is already registered</w:t>
-                  </w:r>
-                </w:p>
-                <w:p>
+                    <w:t>s/he</w:t>
+                  </w:r>
+                  <w:r>
+                    <w:t xml:space="preserve"> should be notified that the username is already registered</w:t>
+                  </w:r>
+                </w:p>
+                <w:p>
+                  <w:pPr>
+                    <w:tabs>
+                      <w:tab w:val="left" w:pos="3252"/>
+                    </w:tabs>
+                  </w:pPr>
                   <w:r>
                     <w:rPr>
                       <w:color w:val="2E74B5" w:themeColor="accent1" w:themeShade="BF"/>
@@ -256,7 +378,10 @@
                     <w:t xml:space="preserve">And </w:t>
                   </w:r>
                   <w:r>
-                    <w:t>I should offered to choose another username</w:t>
+                    <w:t>s/he</w:t>
+                  </w:r>
+                  <w:r>
+                    <w:t xml:space="preserve"> should offered to choose another username</w:t>
                   </w:r>
                   <w:r>
                     <w:t>.</w:t>
@@ -267,19 +392,19 @@
           </w:tbl>
           <w:p>
             <w:pPr>
-              <w:cnfStyle w:val="000000000000" w:firstRow="0" w:lastRow="0" w:firstColumn="0" w:lastColumn="0" w:oddVBand="0" w:evenVBand="0" w:oddHBand="0" w:evenHBand="0" w:firstRowFirstColumn="0" w:firstRowLastColumn="0" w:lastRowFirstColumn="0" w:lastRowLastColumn="0"/>
+              <w:tabs>
+                <w:tab w:val="left" w:pos="3252"/>
+              </w:tabs>
+              <w:cnfStyle w:val="000000100000" w:firstRow="0" w:lastRow="0" w:firstColumn="0" w:lastColumn="0" w:oddVBand="0" w:evenVBand="0" w:oddHBand="1" w:evenHBand="0" w:firstRowFirstColumn="0" w:firstRowLastColumn="0" w:lastRowFirstColumn="0" w:lastRowLastColumn="0"/>
             </w:pPr>
           </w:p>
         </w:tc>
       </w:tr>
       <w:tr>
-        <w:trPr>
-          <w:cnfStyle w:val="000000100000" w:firstRow="0" w:lastRow="0" w:firstColumn="0" w:lastColumn="0" w:oddVBand="0" w:evenVBand="0" w:oddHBand="1" w:evenHBand="0" w:firstRowFirstColumn="0" w:firstRowLastColumn="0" w:lastRowFirstColumn="0" w:lastRowLastColumn="0"/>
-        </w:trPr>
         <w:tc>
           <w:tcPr>
             <w:cnfStyle w:val="001000000000" w:firstRow="0" w:lastRow="0" w:firstColumn="1" w:lastColumn="0" w:oddVBand="0" w:evenVBand="0" w:oddHBand="0" w:evenHBand="0" w:firstRowFirstColumn="0" w:firstRowLastColumn="0" w:lastRowFirstColumn="0" w:lastRowLastColumn="0"/>
-            <w:tcW w:w="1620" w:type="dxa"/>
+            <w:tcW w:w="1710" w:type="dxa"/>
           </w:tcPr>
           <w:p>
             <w:r>
@@ -289,16 +414,22 @@
         </w:tc>
         <w:tc>
           <w:tcPr>
-            <w:tcW w:w="7730" w:type="dxa"/>
+            <w:tcW w:w="7640" w:type="dxa"/>
           </w:tcPr>
           <w:p>
             <w:pPr>
-              <w:cnfStyle w:val="000000100000" w:firstRow="0" w:lastRow="0" w:firstColumn="0" w:lastColumn="0" w:oddVBand="0" w:evenVBand="0" w:oddHBand="1" w:evenHBand="0" w:firstRowFirstColumn="0" w:firstRowLastColumn="0" w:lastRowFirstColumn="0" w:lastRowLastColumn="0"/>
-            </w:pPr>
-          </w:p>
-          <w:p>
-            <w:pPr>
-              <w:cnfStyle w:val="000000100000" w:firstRow="0" w:lastRow="0" w:firstColumn="0" w:lastColumn="0" w:oddVBand="0" w:evenVBand="0" w:oddHBand="1" w:evenHBand="0" w:firstRowFirstColumn="0" w:firstRowLastColumn="0" w:lastRowFirstColumn="0" w:lastRowLastColumn="0"/>
+              <w:tabs>
+                <w:tab w:val="left" w:pos="3252"/>
+              </w:tabs>
+              <w:cnfStyle w:val="000000000000" w:firstRow="0" w:lastRow="0" w:firstColumn="0" w:lastColumn="0" w:oddVBand="0" w:evenVBand="0" w:oddHBand="0" w:evenHBand="0" w:firstRowFirstColumn="0" w:firstRowLastColumn="0" w:lastRowFirstColumn="0" w:lastRowLastColumn="0"/>
+            </w:pPr>
+          </w:p>
+          <w:p>
+            <w:pPr>
+              <w:tabs>
+                <w:tab w:val="left" w:pos="3252"/>
+              </w:tabs>
+              <w:cnfStyle w:val="000000000000" w:firstRow="0" w:lastRow="0" w:firstColumn="0" w:lastColumn="0" w:oddVBand="0" w:evenVBand="0" w:oddHBand="0" w:evenHBand="0" w:firstRowFirstColumn="0" w:firstRowLastColumn="0" w:lastRowFirstColumn="0" w:lastRowLastColumn="0"/>
             </w:pPr>
             <w:r>
               <w:t>Invalid email format</w:t>
@@ -306,10 +437,19 @@
           </w:p>
           <w:p>
             <w:pPr>
-              <w:cnfStyle w:val="000000100000" w:firstRow="0" w:lastRow="0" w:firstColumn="0" w:lastColumn="0" w:oddVBand="0" w:evenVBand="0" w:oddHBand="1" w:evenHBand="0" w:firstRowFirstColumn="0" w:firstRowLastColumn="0" w:lastRowFirstColumn="0" w:lastRowLastColumn="0"/>
-            </w:pPr>
-            <w:r>
-              <w:t>:: When someone try to sign up with invalid email value.</w:t>
+              <w:tabs>
+                <w:tab w:val="left" w:pos="3252"/>
+              </w:tabs>
+              <w:cnfStyle w:val="000000000000" w:firstRow="0" w:lastRow="0" w:firstColumn="0" w:lastColumn="0" w:oddVBand="0" w:evenVBand="0" w:oddHBand="0" w:evenHBand="0" w:firstRowFirstColumn="0" w:firstRowLastColumn="0" w:lastRowFirstColumn="0" w:lastRowLastColumn="0"/>
+            </w:pPr>
+            <w:r>
+              <w:t xml:space="preserve">:: When </w:t>
+            </w:r>
+            <w:r>
+              <w:t>admin/user</w:t>
+            </w:r>
+            <w:r>
+              <w:t xml:space="preserve"> try to sign up with invalid email value.</w:t>
             </w:r>
           </w:p>
           <w:tbl>
@@ -319,7 +459,7 @@
               <w:tblLook w:val="04A0" w:firstRow="1" w:lastRow="0" w:firstColumn="1" w:lastColumn="0" w:noHBand="0" w:noVBand="1"/>
             </w:tblPr>
             <w:tblGrid>
-              <w:gridCol w:w="7504"/>
+              <w:gridCol w:w="7414"/>
             </w:tblGrid>
             <w:tr>
               <w:trPr>
@@ -331,6 +471,11 @@
                   <w:tcW w:w="7684" w:type="dxa"/>
                 </w:tcPr>
                 <w:p>
+                  <w:pPr>
+                    <w:tabs>
+                      <w:tab w:val="left" w:pos="3252"/>
+                    </w:tabs>
+                  </w:pPr>
                   <w:r>
                     <w:rPr>
                       <w:color w:val="2E74B5" w:themeColor="accent1" w:themeShade="BF"/>
@@ -338,10 +483,18 @@
                     <w:t xml:space="preserve">Given </w:t>
                   </w:r>
                   <w:r>
-                    <w:t>I have chosen to signup</w:t>
-                  </w:r>
-                </w:p>
-                <w:p>
+                    <w:t>Admin/User</w:t>
+                  </w:r>
+                  <w:r>
+                    <w:t xml:space="preserve"> have chosen to signup</w:t>
+                  </w:r>
+                </w:p>
+                <w:p>
+                  <w:pPr>
+                    <w:tabs>
+                      <w:tab w:val="left" w:pos="3252"/>
+                    </w:tabs>
+                  </w:pPr>
                   <w:r>
                     <w:rPr>
                       <w:color w:val="2E74B5" w:themeColor="accent1" w:themeShade="BF"/>
@@ -349,10 +502,18 @@
                     <w:t xml:space="preserve">When </w:t>
                   </w:r>
                   <w:r>
-                    <w:t>I enter invalid email address</w:t>
-                  </w:r>
-                </w:p>
-                <w:p>
+                    <w:t>s/he</w:t>
+                  </w:r>
+                  <w:r>
+                    <w:t xml:space="preserve"> enter invalid email address</w:t>
+                  </w:r>
+                </w:p>
+                <w:p>
+                  <w:pPr>
+                    <w:tabs>
+                      <w:tab w:val="left" w:pos="3252"/>
+                    </w:tabs>
+                  </w:pPr>
                   <w:r>
                     <w:rPr>
                       <w:color w:val="2E74B5" w:themeColor="accent1" w:themeShade="BF"/>
@@ -360,10 +521,18 @@
                     <w:t xml:space="preserve">Then </w:t>
                   </w:r>
                   <w:r>
-                    <w:t>I should be notified error message with highlighted email address field</w:t>
-                  </w:r>
-                </w:p>
-                <w:p>
+                    <w:t>s/he</w:t>
+                  </w:r>
+                  <w:r>
+                    <w:t xml:space="preserve"> should be notified error message with highlighted email address field</w:t>
+                  </w:r>
+                </w:p>
+                <w:p>
+                  <w:pPr>
+                    <w:tabs>
+                      <w:tab w:val="left" w:pos="3252"/>
+                    </w:tabs>
+                  </w:pPr>
                   <w:r>
                     <w:rPr>
                       <w:color w:val="2E74B5" w:themeColor="accent1" w:themeShade="BF"/>
@@ -371,7 +540,10 @@
                     <w:t xml:space="preserve">And </w:t>
                   </w:r>
                   <w:r>
-                    <w:t>I should not be able to sign up to the system.</w:t>
+                    <w:t>s/he</w:t>
+                  </w:r>
+                  <w:r>
+                    <w:t xml:space="preserve"> should not be able to sign up to the system.</w:t>
                   </w:r>
                 </w:p>
               </w:tc>
@@ -379,16 +551,22 @@
           </w:tbl>
           <w:p>
             <w:pPr>
-              <w:cnfStyle w:val="000000100000" w:firstRow="0" w:lastRow="0" w:firstColumn="0" w:lastColumn="0" w:oddVBand="0" w:evenVBand="0" w:oddHBand="1" w:evenHBand="0" w:firstRowFirstColumn="0" w:firstRowLastColumn="0" w:lastRowFirstColumn="0" w:lastRowLastColumn="0"/>
+              <w:tabs>
+                <w:tab w:val="left" w:pos="3252"/>
+              </w:tabs>
+              <w:cnfStyle w:val="000000000000" w:firstRow="0" w:lastRow="0" w:firstColumn="0" w:lastColumn="0" w:oddVBand="0" w:evenVBand="0" w:oddHBand="0" w:evenHBand="0" w:firstRowFirstColumn="0" w:firstRowLastColumn="0" w:lastRowFirstColumn="0" w:lastRowLastColumn="0"/>
             </w:pPr>
           </w:p>
         </w:tc>
       </w:tr>
       <w:tr>
+        <w:trPr>
+          <w:cnfStyle w:val="000000100000" w:firstRow="0" w:lastRow="0" w:firstColumn="0" w:lastColumn="0" w:oddVBand="0" w:evenVBand="0" w:oddHBand="1" w:evenHBand="0" w:firstRowFirstColumn="0" w:firstRowLastColumn="0" w:lastRowFirstColumn="0" w:lastRowLastColumn="0"/>
+        </w:trPr>
         <w:tc>
           <w:tcPr>
             <w:cnfStyle w:val="001000000000" w:firstRow="0" w:lastRow="0" w:firstColumn="1" w:lastColumn="0" w:oddVBand="0" w:evenVBand="0" w:oddHBand="0" w:evenHBand="0" w:firstRowFirstColumn="0" w:firstRowLastColumn="0" w:lastRowFirstColumn="0" w:lastRowLastColumn="0"/>
-            <w:tcW w:w="1620" w:type="dxa"/>
+            <w:tcW w:w="1710" w:type="dxa"/>
           </w:tcPr>
           <w:p>
             <w:r>
@@ -398,16 +576,22 @@
         </w:tc>
         <w:tc>
           <w:tcPr>
-            <w:tcW w:w="7730" w:type="dxa"/>
+            <w:tcW w:w="7640" w:type="dxa"/>
           </w:tcPr>
           <w:p>
             <w:pPr>
-              <w:cnfStyle w:val="000000000000" w:firstRow="0" w:lastRow="0" w:firstColumn="0" w:lastColumn="0" w:oddVBand="0" w:evenVBand="0" w:oddHBand="0" w:evenHBand="0" w:firstRowFirstColumn="0" w:firstRowLastColumn="0" w:lastRowFirstColumn="0" w:lastRowLastColumn="0"/>
-            </w:pPr>
-          </w:p>
-          <w:p>
-            <w:pPr>
-              <w:cnfStyle w:val="000000000000" w:firstRow="0" w:lastRow="0" w:firstColumn="0" w:lastColumn="0" w:oddVBand="0" w:evenVBand="0" w:oddHBand="0" w:evenHBand="0" w:firstRowFirstColumn="0" w:firstRowLastColumn="0" w:lastRowFirstColumn="0" w:lastRowLastColumn="0"/>
+              <w:tabs>
+                <w:tab w:val="left" w:pos="3252"/>
+              </w:tabs>
+              <w:cnfStyle w:val="000000100000" w:firstRow="0" w:lastRow="0" w:firstColumn="0" w:lastColumn="0" w:oddVBand="0" w:evenVBand="0" w:oddHBand="1" w:evenHBand="0" w:firstRowFirstColumn="0" w:firstRowLastColumn="0" w:lastRowFirstColumn="0" w:lastRowLastColumn="0"/>
+            </w:pPr>
+          </w:p>
+          <w:p>
+            <w:pPr>
+              <w:tabs>
+                <w:tab w:val="left" w:pos="3252"/>
+              </w:tabs>
+              <w:cnfStyle w:val="000000100000" w:firstRow="0" w:lastRow="0" w:firstColumn="0" w:lastColumn="0" w:oddVBand="0" w:evenVBand="0" w:oddHBand="1" w:evenHBand="0" w:firstRowFirstColumn="0" w:firstRowLastColumn="0" w:lastRowFirstColumn="0" w:lastRowLastColumn="0"/>
             </w:pPr>
             <w:r>
               <w:t>Invalid Phone Number</w:t>
@@ -415,10 +599,19 @@
           </w:p>
           <w:p>
             <w:pPr>
-              <w:cnfStyle w:val="000000000000" w:firstRow="0" w:lastRow="0" w:firstColumn="0" w:lastColumn="0" w:oddVBand="0" w:evenVBand="0" w:oddHBand="0" w:evenHBand="0" w:firstRowFirstColumn="0" w:firstRowLastColumn="0" w:lastRowFirstColumn="0" w:lastRowLastColumn="0"/>
-            </w:pPr>
-            <w:r>
-              <w:t>:: When someone tries to enter phone number with more than 10 char.</w:t>
+              <w:tabs>
+                <w:tab w:val="left" w:pos="3252"/>
+              </w:tabs>
+              <w:cnfStyle w:val="000000100000" w:firstRow="0" w:lastRow="0" w:firstColumn="0" w:lastColumn="0" w:oddVBand="0" w:evenVBand="0" w:oddHBand="1" w:evenHBand="0" w:firstRowFirstColumn="0" w:firstRowLastColumn="0" w:lastRowFirstColumn="0" w:lastRowLastColumn="0"/>
+            </w:pPr>
+            <w:r>
+              <w:t xml:space="preserve">:: When </w:t>
+            </w:r>
+            <w:r>
+              <w:t>admin/user</w:t>
+            </w:r>
+            <w:r>
+              <w:t xml:space="preserve"> tries to enter phone number with more than 10 char.</w:t>
             </w:r>
           </w:p>
           <w:tbl>
@@ -428,7 +621,7 @@
               <w:tblLook w:val="04A0" w:firstRow="1" w:lastRow="0" w:firstColumn="1" w:lastColumn="0" w:noHBand="0" w:noVBand="1"/>
             </w:tblPr>
             <w:tblGrid>
-              <w:gridCol w:w="7504"/>
+              <w:gridCol w:w="7414"/>
             </w:tblGrid>
             <w:tr>
               <w:trPr>
@@ -440,6 +633,11 @@
                   <w:tcW w:w="7509" w:type="dxa"/>
                 </w:tcPr>
                 <w:p>
+                  <w:pPr>
+                    <w:tabs>
+                      <w:tab w:val="left" w:pos="3252"/>
+                    </w:tabs>
+                  </w:pPr>
                   <w:r>
                     <w:rPr>
                       <w:color w:val="2E74B5" w:themeColor="accent1" w:themeShade="BF"/>
@@ -447,10 +645,18 @@
                     <w:t xml:space="preserve">Given </w:t>
                   </w:r>
                   <w:r>
-                    <w:t>I have chosen to signup</w:t>
-                  </w:r>
-                </w:p>
-                <w:p>
+                    <w:t>Admin/User</w:t>
+                  </w:r>
+                  <w:r>
+                    <w:t xml:space="preserve"> have chosen to signup</w:t>
+                  </w:r>
+                </w:p>
+                <w:p>
+                  <w:pPr>
+                    <w:tabs>
+                      <w:tab w:val="left" w:pos="3252"/>
+                    </w:tabs>
+                  </w:pPr>
                   <w:r>
                     <w:rPr>
                       <w:color w:val="2E74B5" w:themeColor="accent1" w:themeShade="BF"/>
@@ -458,10 +664,18 @@
                     <w:t xml:space="preserve">When </w:t>
                   </w:r>
                   <w:r>
-                    <w:t>I enter phone number more than 10 characters</w:t>
-                  </w:r>
-                </w:p>
-                <w:p>
+                    <w:t>s/he</w:t>
+                  </w:r>
+                  <w:r>
+                    <w:t xml:space="preserve"> enter phone number more than 10 characters</w:t>
+                  </w:r>
+                </w:p>
+                <w:p>
+                  <w:pPr>
+                    <w:tabs>
+                      <w:tab w:val="left" w:pos="3252"/>
+                    </w:tabs>
+                  </w:pPr>
                   <w:r>
                     <w:rPr>
                       <w:color w:val="2E74B5" w:themeColor="accent1" w:themeShade="BF"/>
@@ -469,10 +683,18 @@
                     <w:t xml:space="preserve">Then </w:t>
                   </w:r>
                   <w:r>
-                    <w:t>I should be notified that the phone number entered is invalid</w:t>
-                  </w:r>
-                </w:p>
-                <w:p>
+                    <w:t>s/he</w:t>
+                  </w:r>
+                  <w:r>
+                    <w:t xml:space="preserve"> should be notified that the phone number entered is invalid</w:t>
+                  </w:r>
+                </w:p>
+                <w:p>
+                  <w:pPr>
+                    <w:tabs>
+                      <w:tab w:val="left" w:pos="3252"/>
+                    </w:tabs>
+                  </w:pPr>
                   <w:r>
                     <w:rPr>
                       <w:color w:val="2E74B5" w:themeColor="accent1" w:themeShade="BF"/>
@@ -480,7 +702,10 @@
                     <w:t xml:space="preserve">And </w:t>
                   </w:r>
                   <w:r>
-                    <w:t>I should not be able to sign up to the system.</w:t>
+                    <w:t>s/he</w:t>
+                  </w:r>
+                  <w:r>
+                    <w:t xml:space="preserve"> should not be able to sign up to the system.</w:t>
                   </w:r>
                 </w:p>
               </w:tc>
@@ -488,19 +713,19 @@
           </w:tbl>
           <w:p>
             <w:pPr>
-              <w:cnfStyle w:val="000000000000" w:firstRow="0" w:lastRow="0" w:firstColumn="0" w:lastColumn="0" w:oddVBand="0" w:evenVBand="0" w:oddHBand="0" w:evenHBand="0" w:firstRowFirstColumn="0" w:firstRowLastColumn="0" w:lastRowFirstColumn="0" w:lastRowLastColumn="0"/>
+              <w:tabs>
+                <w:tab w:val="left" w:pos="3252"/>
+              </w:tabs>
+              <w:cnfStyle w:val="000000100000" w:firstRow="0" w:lastRow="0" w:firstColumn="0" w:lastColumn="0" w:oddVBand="0" w:evenVBand="0" w:oddHBand="1" w:evenHBand="0" w:firstRowFirstColumn="0" w:firstRowLastColumn="0" w:lastRowFirstColumn="0" w:lastRowLastColumn="0"/>
             </w:pPr>
           </w:p>
         </w:tc>
       </w:tr>
       <w:tr>
-        <w:trPr>
-          <w:cnfStyle w:val="000000100000" w:firstRow="0" w:lastRow="0" w:firstColumn="0" w:lastColumn="0" w:oddVBand="0" w:evenVBand="0" w:oddHBand="1" w:evenHBand="0" w:firstRowFirstColumn="0" w:firstRowLastColumn="0" w:lastRowFirstColumn="0" w:lastRowLastColumn="0"/>
-        </w:trPr>
         <w:tc>
           <w:tcPr>
             <w:cnfStyle w:val="001000000000" w:firstRow="0" w:lastRow="0" w:firstColumn="1" w:lastColumn="0" w:oddVBand="0" w:evenVBand="0" w:oddHBand="0" w:evenHBand="0" w:firstRowFirstColumn="0" w:firstRowLastColumn="0" w:lastRowFirstColumn="0" w:lastRowLastColumn="0"/>
-            <w:tcW w:w="1620" w:type="dxa"/>
+            <w:tcW w:w="1710" w:type="dxa"/>
           </w:tcPr>
           <w:p>
             <w:r>
@@ -510,16 +735,22 @@
         </w:tc>
         <w:tc>
           <w:tcPr>
-            <w:tcW w:w="7730" w:type="dxa"/>
+            <w:tcW w:w="7640" w:type="dxa"/>
           </w:tcPr>
           <w:p>
             <w:pPr>
-              <w:cnfStyle w:val="000000100000" w:firstRow="0" w:lastRow="0" w:firstColumn="0" w:lastColumn="0" w:oddVBand="0" w:evenVBand="0" w:oddHBand="1" w:evenHBand="0" w:firstRowFirstColumn="0" w:firstRowLastColumn="0" w:lastRowFirstColumn="0" w:lastRowLastColumn="0"/>
-            </w:pPr>
-          </w:p>
-          <w:p>
-            <w:pPr>
-              <w:cnfStyle w:val="000000100000" w:firstRow="0" w:lastRow="0" w:firstColumn="0" w:lastColumn="0" w:oddVBand="0" w:evenVBand="0" w:oddHBand="1" w:evenHBand="0" w:firstRowFirstColumn="0" w:firstRowLastColumn="0" w:lastRowFirstColumn="0" w:lastRowLastColumn="0"/>
+              <w:tabs>
+                <w:tab w:val="left" w:pos="3252"/>
+              </w:tabs>
+              <w:cnfStyle w:val="000000000000" w:firstRow="0" w:lastRow="0" w:firstColumn="0" w:lastColumn="0" w:oddVBand="0" w:evenVBand="0" w:oddHBand="0" w:evenHBand="0" w:firstRowFirstColumn="0" w:firstRowLastColumn="0" w:lastRowFirstColumn="0" w:lastRowLastColumn="0"/>
+            </w:pPr>
+          </w:p>
+          <w:p>
+            <w:pPr>
+              <w:tabs>
+                <w:tab w:val="left" w:pos="3252"/>
+              </w:tabs>
+              <w:cnfStyle w:val="000000000000" w:firstRow="0" w:lastRow="0" w:firstColumn="0" w:lastColumn="0" w:oddVBand="0" w:evenVBand="0" w:oddHBand="0" w:evenHBand="0" w:firstRowFirstColumn="0" w:firstRowLastColumn="0" w:lastRowFirstColumn="0" w:lastRowLastColumn="0"/>
             </w:pPr>
             <w:r>
               <w:t>Mismatch entered password</w:t>
@@ -527,10 +758,19 @@
           </w:p>
           <w:p>
             <w:pPr>
-              <w:cnfStyle w:val="000000100000" w:firstRow="0" w:lastRow="0" w:firstColumn="0" w:lastColumn="0" w:oddVBand="0" w:evenVBand="0" w:oddHBand="1" w:evenHBand="0" w:firstRowFirstColumn="0" w:firstRowLastColumn="0" w:lastRowFirstColumn="0" w:lastRowLastColumn="0"/>
-            </w:pPr>
-            <w:r>
-              <w:t>:: When someone try to enter different password in Password &amp; Confirm password field.</w:t>
+              <w:tabs>
+                <w:tab w:val="left" w:pos="3252"/>
+              </w:tabs>
+              <w:cnfStyle w:val="000000000000" w:firstRow="0" w:lastRow="0" w:firstColumn="0" w:lastColumn="0" w:oddVBand="0" w:evenVBand="0" w:oddHBand="0" w:evenHBand="0" w:firstRowFirstColumn="0" w:firstRowLastColumn="0" w:lastRowFirstColumn="0" w:lastRowLastColumn="0"/>
+            </w:pPr>
+            <w:r>
+              <w:t xml:space="preserve">:: When </w:t>
+            </w:r>
+            <w:r>
+              <w:t>admin/user</w:t>
+            </w:r>
+            <w:r>
+              <w:t xml:space="preserve"> try to enter different password in Password &amp; Confirm password field.</w:t>
             </w:r>
           </w:p>
           <w:tbl>
@@ -540,7 +780,7 @@
               <w:tblLook w:val="04A0" w:firstRow="1" w:lastRow="0" w:firstColumn="1" w:lastColumn="0" w:noHBand="0" w:noVBand="1"/>
             </w:tblPr>
             <w:tblGrid>
-              <w:gridCol w:w="7504"/>
+              <w:gridCol w:w="7414"/>
             </w:tblGrid>
             <w:tr>
               <w:trPr>
@@ -552,6 +792,11 @@
                   <w:tcW w:w="7509" w:type="dxa"/>
                 </w:tcPr>
                 <w:p>
+                  <w:pPr>
+                    <w:tabs>
+                      <w:tab w:val="left" w:pos="3252"/>
+                    </w:tabs>
+                  </w:pPr>
                   <w:r>
                     <w:rPr>
                       <w:color w:val="2E74B5" w:themeColor="accent1" w:themeShade="BF"/>
@@ -559,10 +804,18 @@
                     <w:t xml:space="preserve">Given </w:t>
                   </w:r>
                   <w:r>
-                    <w:t>I have chosen to signup</w:t>
-                  </w:r>
-                </w:p>
-                <w:p>
+                    <w:t>Admin/User</w:t>
+                  </w:r>
+                  <w:r>
+                    <w:t xml:space="preserve"> have chosen to signup</w:t>
+                  </w:r>
+                </w:p>
+                <w:p>
+                  <w:pPr>
+                    <w:tabs>
+                      <w:tab w:val="left" w:pos="3252"/>
+                    </w:tabs>
+                  </w:pPr>
                   <w:r>
                     <w:rPr>
                       <w:color w:val="2E74B5" w:themeColor="accent1" w:themeShade="BF"/>
@@ -570,10 +823,18 @@
                     <w:t xml:space="preserve">When </w:t>
                   </w:r>
                   <w:r>
-                    <w:t>I enter different password in password &amp; Confirm password field</w:t>
-                  </w:r>
-                </w:p>
-                <w:p>
+                    <w:t>s/he</w:t>
+                  </w:r>
+                  <w:r>
+                    <w:t xml:space="preserve"> enter different password in password &amp; Confirm password field</w:t>
+                  </w:r>
+                </w:p>
+                <w:p>
+                  <w:pPr>
+                    <w:tabs>
+                      <w:tab w:val="left" w:pos="3252"/>
+                    </w:tabs>
+                  </w:pPr>
                   <w:r>
                     <w:rPr>
                       <w:color w:val="2E74B5" w:themeColor="accent1" w:themeShade="BF"/>
@@ -581,10 +842,18 @@
                     <w:t xml:space="preserve">Then </w:t>
                   </w:r>
                   <w:r>
-                    <w:t>I should be notified error message with highlighted password field</w:t>
-                  </w:r>
-                </w:p>
-                <w:p>
+                    <w:t>s/he</w:t>
+                  </w:r>
+                  <w:r>
+                    <w:t xml:space="preserve"> should be notified error message with highlighted password field</w:t>
+                  </w:r>
+                </w:p>
+                <w:p>
+                  <w:pPr>
+                    <w:tabs>
+                      <w:tab w:val="left" w:pos="3252"/>
+                    </w:tabs>
+                  </w:pPr>
                   <w:r>
                     <w:rPr>
                       <w:color w:val="2E74B5" w:themeColor="accent1" w:themeShade="BF"/>
@@ -592,7 +861,10 @@
                     <w:t xml:space="preserve">And </w:t>
                   </w:r>
                   <w:r>
-                    <w:t>I should not be able to sign up to the system.</w:t>
+                    <w:t>s/he</w:t>
+                  </w:r>
+                  <w:r>
+                    <w:t xml:space="preserve"> should not be able to sign up to the system.</w:t>
                   </w:r>
                 </w:p>
               </w:tc>
@@ -600,16 +872,22 @@
           </w:tbl>
           <w:p>
             <w:pPr>
-              <w:cnfStyle w:val="000000100000" w:firstRow="0" w:lastRow="0" w:firstColumn="0" w:lastColumn="0" w:oddVBand="0" w:evenVBand="0" w:oddHBand="1" w:evenHBand="0" w:firstRowFirstColumn="0" w:firstRowLastColumn="0" w:lastRowFirstColumn="0" w:lastRowLastColumn="0"/>
+              <w:tabs>
+                <w:tab w:val="left" w:pos="3252"/>
+              </w:tabs>
+              <w:cnfStyle w:val="000000000000" w:firstRow="0" w:lastRow="0" w:firstColumn="0" w:lastColumn="0" w:oddVBand="0" w:evenVBand="0" w:oddHBand="0" w:evenHBand="0" w:firstRowFirstColumn="0" w:firstRowLastColumn="0" w:lastRowFirstColumn="0" w:lastRowLastColumn="0"/>
             </w:pPr>
           </w:p>
         </w:tc>
       </w:tr>
       <w:tr>
+        <w:trPr>
+          <w:cnfStyle w:val="000000100000" w:firstRow="0" w:lastRow="0" w:firstColumn="0" w:lastColumn="0" w:oddVBand="0" w:evenVBand="0" w:oddHBand="1" w:evenHBand="0" w:firstRowFirstColumn="0" w:firstRowLastColumn="0" w:lastRowFirstColumn="0" w:lastRowLastColumn="0"/>
+        </w:trPr>
         <w:tc>
           <w:tcPr>
             <w:cnfStyle w:val="001000000000" w:firstRow="0" w:lastRow="0" w:firstColumn="1" w:lastColumn="0" w:oddVBand="0" w:evenVBand="0" w:oddHBand="0" w:evenHBand="0" w:firstRowFirstColumn="0" w:firstRowLastColumn="0" w:lastRowFirstColumn="0" w:lastRowLastColumn="0"/>
-            <w:tcW w:w="1620" w:type="dxa"/>
+            <w:tcW w:w="1710" w:type="dxa"/>
           </w:tcPr>
           <w:p>
             <w:r>
@@ -619,16 +897,22 @@
         </w:tc>
         <w:tc>
           <w:tcPr>
-            <w:tcW w:w="7730" w:type="dxa"/>
+            <w:tcW w:w="7640" w:type="dxa"/>
           </w:tcPr>
           <w:p>
             <w:pPr>
-              <w:cnfStyle w:val="000000000000" w:firstRow="0" w:lastRow="0" w:firstColumn="0" w:lastColumn="0" w:oddVBand="0" w:evenVBand="0" w:oddHBand="0" w:evenHBand="0" w:firstRowFirstColumn="0" w:firstRowLastColumn="0" w:lastRowFirstColumn="0" w:lastRowLastColumn="0"/>
-            </w:pPr>
-          </w:p>
-          <w:p>
-            <w:pPr>
-              <w:cnfStyle w:val="000000000000" w:firstRow="0" w:lastRow="0" w:firstColumn="0" w:lastColumn="0" w:oddVBand="0" w:evenVBand="0" w:oddHBand="0" w:evenHBand="0" w:firstRowFirstColumn="0" w:firstRowLastColumn="0" w:lastRowFirstColumn="0" w:lastRowLastColumn="0"/>
+              <w:tabs>
+                <w:tab w:val="left" w:pos="3252"/>
+              </w:tabs>
+              <w:cnfStyle w:val="000000100000" w:firstRow="0" w:lastRow="0" w:firstColumn="0" w:lastColumn="0" w:oddVBand="0" w:evenVBand="0" w:oddHBand="1" w:evenHBand="0" w:firstRowFirstColumn="0" w:firstRowLastColumn="0" w:lastRowFirstColumn="0" w:lastRowLastColumn="0"/>
+            </w:pPr>
+          </w:p>
+          <w:p>
+            <w:pPr>
+              <w:tabs>
+                <w:tab w:val="left" w:pos="3252"/>
+              </w:tabs>
+              <w:cnfStyle w:val="000000100000" w:firstRow="0" w:lastRow="0" w:firstColumn="0" w:lastColumn="0" w:oddVBand="0" w:evenVBand="0" w:oddHBand="1" w:evenHBand="0" w:firstRowFirstColumn="0" w:firstRowLastColumn="0" w:lastRowFirstColumn="0" w:lastRowLastColumn="0"/>
             </w:pPr>
             <w:r>
               <w:t>Successful registration</w:t>
@@ -636,10 +920,19 @@
           </w:p>
           <w:p>
             <w:pPr>
-              <w:cnfStyle w:val="000000000000" w:firstRow="0" w:lastRow="0" w:firstColumn="0" w:lastColumn="0" w:oddVBand="0" w:evenVBand="0" w:oddHBand="0" w:evenHBand="0" w:firstRowFirstColumn="0" w:firstRowLastColumn="0" w:lastRowFirstColumn="0" w:lastRowLastColumn="0"/>
-            </w:pPr>
-            <w:r>
-              <w:t>:: When someone try to sign up with all valid fields and click on the sign up button</w:t>
+              <w:tabs>
+                <w:tab w:val="left" w:pos="3252"/>
+              </w:tabs>
+              <w:cnfStyle w:val="000000100000" w:firstRow="0" w:lastRow="0" w:firstColumn="0" w:lastColumn="0" w:oddVBand="0" w:evenVBand="0" w:oddHBand="1" w:evenHBand="0" w:firstRowFirstColumn="0" w:firstRowLastColumn="0" w:lastRowFirstColumn="0" w:lastRowLastColumn="0"/>
+            </w:pPr>
+            <w:r>
+              <w:t xml:space="preserve">:: When </w:t>
+            </w:r>
+            <w:r>
+              <w:t>admin/user</w:t>
+            </w:r>
+            <w:r>
+              <w:t xml:space="preserve"> try to sign up with all valid fields and click on the sign up button</w:t>
             </w:r>
           </w:p>
           <w:tbl>
@@ -649,7 +942,7 @@
               <w:tblLook w:val="04A0" w:firstRow="1" w:lastRow="0" w:firstColumn="1" w:lastColumn="0" w:noHBand="0" w:noVBand="1"/>
             </w:tblPr>
             <w:tblGrid>
-              <w:gridCol w:w="7504"/>
+              <w:gridCol w:w="7414"/>
             </w:tblGrid>
             <w:tr>
               <w:trPr>
@@ -661,6 +954,11 @@
                   <w:tcW w:w="7509" w:type="dxa"/>
                 </w:tcPr>
                 <w:p>
+                  <w:pPr>
+                    <w:tabs>
+                      <w:tab w:val="left" w:pos="3252"/>
+                    </w:tabs>
+                  </w:pPr>
                   <w:r>
                     <w:rPr>
                       <w:color w:val="2E74B5" w:themeColor="accent1" w:themeShade="BF"/>
@@ -668,10 +966,18 @@
                     <w:t xml:space="preserve">Given </w:t>
                   </w:r>
                   <w:r>
-                    <w:t>I have chosen to signup</w:t>
-                  </w:r>
-                </w:p>
-                <w:p>
+                    <w:t>Admin/User</w:t>
+                  </w:r>
+                  <w:r>
+                    <w:t xml:space="preserve"> have chosen to signup</w:t>
+                  </w:r>
+                </w:p>
+                <w:p>
+                  <w:pPr>
+                    <w:tabs>
+                      <w:tab w:val="left" w:pos="3252"/>
+                    </w:tabs>
+                  </w:pPr>
                   <w:r>
                     <w:rPr>
                       <w:color w:val="2E74B5" w:themeColor="accent1" w:themeShade="BF"/>
@@ -679,7 +985,10 @@
                     <w:t xml:space="preserve">When </w:t>
                   </w:r>
                   <w:r>
-                    <w:t>I enter all</w:t>
+                    <w:t>s/he</w:t>
+                  </w:r>
+                  <w:r>
+                    <w:t xml:space="preserve"> enter all</w:t>
                   </w:r>
                   <w:r>
                     <w:t xml:space="preserve"> valid</w:t>
@@ -692,6 +1001,11 @@
                   </w:r>
                 </w:p>
                 <w:p>
+                  <w:pPr>
+                    <w:tabs>
+                      <w:tab w:val="left" w:pos="3252"/>
+                    </w:tabs>
+                  </w:pPr>
                   <w:r>
                     <w:rPr>
                       <w:color w:val="2E74B5" w:themeColor="accent1" w:themeShade="BF"/>
@@ -699,10 +1013,18 @@
                     <w:t xml:space="preserve">Then </w:t>
                   </w:r>
                   <w:r>
-                    <w:t>I should be notified with “Successful registration” message</w:t>
-                  </w:r>
-                </w:p>
-                <w:p>
+                    <w:t>s/he</w:t>
+                  </w:r>
+                  <w:r>
+                    <w:t xml:space="preserve"> should be notified with “Successful registration” message</w:t>
+                  </w:r>
+                </w:p>
+                <w:p>
+                  <w:pPr>
+                    <w:tabs>
+                      <w:tab w:val="left" w:pos="3252"/>
+                    </w:tabs>
+                  </w:pPr>
                   <w:r>
                     <w:rPr>
                       <w:color w:val="2E74B5" w:themeColor="accent1" w:themeShade="BF"/>
@@ -710,7 +1032,10 @@
                     <w:t xml:space="preserve">And </w:t>
                   </w:r>
                   <w:r>
-                    <w:t>I should be redirected to Login page.</w:t>
+                    <w:t>s/he</w:t>
+                  </w:r>
+                  <w:r>
+                    <w:t xml:space="preserve"> should be redirected to Login page.</w:t>
                   </w:r>
                 </w:p>
               </w:tc>
@@ -718,36 +1043,22 @@
           </w:tbl>
           <w:p>
             <w:pPr>
-              <w:cnfStyle w:val="000000000000" w:firstRow="0" w:lastRow="0" w:firstColumn="0" w:lastColumn="0" w:oddVBand="0" w:evenVBand="0" w:oddHBand="0" w:evenHBand="0" w:firstRowFirstColumn="0" w:firstRowLastColumn="0" w:lastRowFirstColumn="0" w:lastRowLastColumn="0"/>
-            </w:pPr>
-          </w:p>
-        </w:tc>
-      </w:tr>
-      <w:tr>
-        <w:trPr>
-          <w:cnfStyle w:val="000000100000" w:firstRow="0" w:lastRow="0" w:firstColumn="0" w:lastColumn="0" w:oddVBand="0" w:evenVBand="0" w:oddHBand="1" w:evenHBand="0" w:firstRowFirstColumn="0" w:firstRowLastColumn="0" w:lastRowFirstColumn="0" w:lastRowLastColumn="0"/>
-        </w:trPr>
-        <w:tc>
-          <w:tcPr>
-            <w:cnfStyle w:val="001000000000" w:firstRow="0" w:lastRow="0" w:firstColumn="1" w:lastColumn="0" w:oddVBand="0" w:evenVBand="0" w:oddHBand="0" w:evenHBand="0" w:firstRowFirstColumn="0" w:firstRowLastColumn="0" w:lastRowFirstColumn="0" w:lastRowLastColumn="0"/>
-            <w:tcW w:w="1620" w:type="dxa"/>
-          </w:tcPr>
-          <w:p/>
-        </w:tc>
-        <w:tc>
-          <w:tcPr>
-            <w:tcW w:w="7730" w:type="dxa"/>
-          </w:tcPr>
-          <w:p>
-            <w:pPr>
+              <w:tabs>
+                <w:tab w:val="left" w:pos="3252"/>
+              </w:tabs>
               <w:cnfStyle w:val="000000100000" w:firstRow="0" w:lastRow="0" w:firstColumn="0" w:lastColumn="0" w:oddVBand="0" w:evenVBand="0" w:oddHBand="1" w:evenHBand="0" w:firstRowFirstColumn="0" w:firstRowLastColumn="0" w:lastRowFirstColumn="0" w:lastRowLastColumn="0"/>
             </w:pPr>
           </w:p>
         </w:tc>
       </w:tr>
     </w:tbl>
-    <w:p/>
-    <w:p/>
+    <w:p>
+      <w:pPr>
+        <w:tabs>
+          <w:tab w:val="left" w:pos="8550"/>
+        </w:tabs>
+      </w:pPr>
+    </w:p>
     <w:p/>
     <w:tbl>
       <w:tblPr>
@@ -823,7 +1134,13 @@
               <w:cnfStyle w:val="000000100000" w:firstRow="0" w:lastRow="0" w:firstColumn="0" w:lastColumn="0" w:oddVBand="0" w:evenVBand="0" w:oddHBand="1" w:evenHBand="0" w:firstRowFirstColumn="0" w:firstRowLastColumn="0" w:lastRowFirstColumn="0" w:lastRowLastColumn="0"/>
             </w:pPr>
             <w:r>
-              <w:t>:: When someone try to click in</w:t>
+              <w:t xml:space="preserve">:: When </w:t>
+            </w:r>
+            <w:r>
+              <w:t>admin/user</w:t>
+            </w:r>
+            <w:r>
+              <w:t xml:space="preserve"> try to click in</w:t>
             </w:r>
             <w:r>
               <w:t xml:space="preserve"> “Login”</w:t>
@@ -869,7 +1186,10 @@
                     <w:t xml:space="preserve">Given </w:t>
                   </w:r>
                   <w:r>
-                    <w:t>I am on the “Login” page.</w:t>
+                    <w:t>Admin/User is</w:t>
+                  </w:r>
+                  <w:r>
+                    <w:t xml:space="preserve"> on the “Login” page.</w:t>
                   </w:r>
                 </w:p>
                 <w:p>
@@ -880,7 +1200,10 @@
                     <w:t xml:space="preserve">When </w:t>
                   </w:r>
                   <w:r>
-                    <w:t>I leave fields empty and click on the “Login” button.</w:t>
+                    <w:t>s/he</w:t>
+                  </w:r>
+                  <w:r>
+                    <w:t xml:space="preserve"> leave fields empty and click on the “Login” button.</w:t>
                   </w:r>
                 </w:p>
                 <w:p>
@@ -891,7 +1214,16 @@
                     <w:t xml:space="preserve">Then </w:t>
                   </w:r>
                   <w:r>
-                    <w:t xml:space="preserve">I am shown with error message “Enter the missing field” </w:t>
+                    <w:t>s/he</w:t>
+                  </w:r>
+                  <w:r>
+                    <w:t xml:space="preserve"> </w:t>
+                  </w:r>
+                  <w:r>
+                    <w:t>is</w:t>
+                  </w:r>
+                  <w:r>
+                    <w:t xml:space="preserve"> shown with error message “Enter the missing field” </w:t>
                   </w:r>
                 </w:p>
                 <w:p>
@@ -902,7 +1234,16 @@
                     <w:t xml:space="preserve">And </w:t>
                   </w:r>
                   <w:r>
-                    <w:t>I am redirected to the un-entered field.</w:t>
+                    <w:t>s/he</w:t>
+                  </w:r>
+                  <w:r>
+                    <w:t xml:space="preserve"> </w:t>
+                  </w:r>
+                  <w:r>
+                    <w:t>is</w:t>
+                  </w:r>
+                  <w:r>
+                    <w:t xml:space="preserve"> redirected to the un-entered field.</w:t>
                   </w:r>
                 </w:p>
                 <w:p/>
@@ -945,7 +1286,13 @@
               <w:cnfStyle w:val="000000000000" w:firstRow="0" w:lastRow="0" w:firstColumn="0" w:lastColumn="0" w:oddVBand="0" w:evenVBand="0" w:oddHBand="0" w:evenHBand="0" w:firstRowFirstColumn="0" w:firstRowLastColumn="0" w:lastRowFirstColumn="0" w:lastRowLastColumn="0"/>
             </w:pPr>
             <w:r>
-              <w:t>:: When someone try to click in “Login” button with wrong username or password an error message is shown “Username or password mismatch”.</w:t>
+              <w:t xml:space="preserve">:: When </w:t>
+            </w:r>
+            <w:r>
+              <w:t>admin/user</w:t>
+            </w:r>
+            <w:r>
+              <w:t xml:space="preserve"> try to click in “Login” button with wrong username or password an error message is shown “Username or password mismatch”.</w:t>
             </w:r>
           </w:p>
           <w:p>
@@ -979,7 +1326,10 @@
                     <w:t xml:space="preserve">Given </w:t>
                   </w:r>
                   <w:r>
-                    <w:t>I am on the “Login” page.</w:t>
+                    <w:t>Admin/User is</w:t>
+                  </w:r>
+                  <w:r>
+                    <w:t xml:space="preserve"> on the “Login” page.</w:t>
                   </w:r>
                 </w:p>
                 <w:p>
@@ -990,7 +1340,13 @@
                     <w:t xml:space="preserve">When </w:t>
                   </w:r>
                   <w:r>
-                    <w:t>I provide wrong login details and click in “Login” button.</w:t>
+                    <w:t>s/he</w:t>
+                  </w:r>
+                  <w:r>
+                    <w:t xml:space="preserve"> is</w:t>
+                  </w:r>
+                  <w:r>
+                    <w:t xml:space="preserve"> provide wrong login details and click in “Login” button.</w:t>
                   </w:r>
                 </w:p>
                 <w:p>
@@ -1001,10 +1357,16 @@
                     <w:t xml:space="preserve">Then </w:t>
                   </w:r>
                   <w:r>
-                    <w:t xml:space="preserve">I </w:t>
-                  </w:r>
-                  <w:r>
-                    <w:t>am shown with error message “Use</w:t>
+                    <w:t>s/he</w:t>
+                  </w:r>
+                  <w:r>
+                    <w:t xml:space="preserve"> </w:t>
+                  </w:r>
+                  <w:r>
+                    <w:t>is</w:t>
+                  </w:r>
+                  <w:r>
+                    <w:t xml:space="preserve"> shown with error message “Use</w:t>
                   </w:r>
                   <w:r>
                     <w:t>rname or password mismatch”.</w:t>
@@ -1021,7 +1383,6 @@
                     <w:t>the “Login” page refreshes.</w:t>
                   </w:r>
                 </w:p>
-                <w:p/>
               </w:tc>
             </w:tr>
           </w:tbl>
@@ -1064,7 +1425,13 @@
               <w:cnfStyle w:val="000000100000" w:firstRow="0" w:lastRow="0" w:firstColumn="0" w:lastColumn="0" w:oddVBand="0" w:evenVBand="0" w:oddHBand="1" w:evenHBand="0" w:firstRowFirstColumn="0" w:firstRowLastColumn="0" w:lastRowFirstColumn="0" w:lastRowLastColumn="0"/>
             </w:pPr>
             <w:r>
-              <w:t>:: When someone try to click “Login” button three times with invalid username and password</w:t>
+              <w:t xml:space="preserve">:: When </w:t>
+            </w:r>
+            <w:r>
+              <w:t>admin/user</w:t>
+            </w:r>
+            <w:r>
+              <w:t xml:space="preserve"> try to click “Login” button three times with invalid username and password</w:t>
             </w:r>
             <w:r>
               <w:t xml:space="preserve"> an error message is shown “You have tried too many times”</w:t>
@@ -1072,11 +1439,6 @@
             <w:r>
               <w:t xml:space="preserve"> then the page is locked for 5 minutes.</w:t>
             </w:r>
-          </w:p>
-          <w:p>
-            <w:pPr>
-              <w:cnfStyle w:val="000000100000" w:firstRow="0" w:lastRow="0" w:firstColumn="0" w:lastColumn="0" w:oddVBand="0" w:evenVBand="0" w:oddHBand="1" w:evenHBand="0" w:firstRowFirstColumn="0" w:firstRowLastColumn="0" w:lastRowFirstColumn="0" w:lastRowLastColumn="0"/>
-            </w:pPr>
           </w:p>
           <w:p>
             <w:pPr>
@@ -1109,7 +1471,10 @@
                     <w:t xml:space="preserve">Given </w:t>
                   </w:r>
                   <w:r>
-                    <w:t>I am on the “Login” page.</w:t>
+                    <w:t>Admin/User is</w:t>
+                  </w:r>
+                  <w:r>
+                    <w:t xml:space="preserve"> on the “Login” page.</w:t>
                   </w:r>
                 </w:p>
                 <w:p>
@@ -1120,7 +1485,13 @@
                     <w:t xml:space="preserve">When </w:t>
                   </w:r>
                   <w:r>
-                    <w:t>I provide wrong login details and click in “Login” button.</w:t>
+                    <w:t>s/he</w:t>
+                  </w:r>
+                  <w:r>
+                    <w:t xml:space="preserve"> is</w:t>
+                  </w:r>
+                  <w:r>
+                    <w:t xml:space="preserve"> provide wrong login details and click in “Login” button.</w:t>
                   </w:r>
                 </w:p>
                 <w:p>
@@ -1131,7 +1502,16 @@
                     <w:t xml:space="preserve">Then </w:t>
                   </w:r>
                   <w:r>
-                    <w:t xml:space="preserve">I am shown with error </w:t>
+                    <w:t>s/he</w:t>
+                  </w:r>
+                  <w:r>
+                    <w:t xml:space="preserve"> </w:t>
+                  </w:r>
+                  <w:r>
+                    <w:t>is</w:t>
+                  </w:r>
+                  <w:r>
+                    <w:t xml:space="preserve"> shown with error </w:t>
                   </w:r>
                   <w:r>
                     <w:t>message “You have tried too many times”.</w:t>
@@ -1188,7 +1568,13 @@
               <w:cnfStyle w:val="000000000000" w:firstRow="0" w:lastRow="0" w:firstColumn="0" w:lastColumn="0" w:oddVBand="0" w:evenVBand="0" w:oddHBand="0" w:evenHBand="0" w:firstRowFirstColumn="0" w:firstRowLastColumn="0" w:lastRowFirstColumn="0" w:lastRowLastColumn="0"/>
             </w:pPr>
             <w:r>
-              <w:t>:: When someone try to click “Login” button with valid username and password a successful message is shown “Welcome” then the page is redirected to “Dashboard”</w:t>
+              <w:t xml:space="preserve">:: When </w:t>
+            </w:r>
+            <w:r>
+              <w:t>admin</w:t>
+            </w:r>
+            <w:r>
+              <w:t xml:space="preserve"> try to click “Login” button with valid username and password a successful message is shown “Welcome” then the page is redirected to “Dashboard”</w:t>
             </w:r>
             <w:r>
               <w:t xml:space="preserve"> page.</w:t>
@@ -1225,7 +1611,10 @@
                     <w:t xml:space="preserve">Given </w:t>
                   </w:r>
                   <w:r>
-                    <w:t>I am on the “Login” page.</w:t>
+                    <w:t>Admin is</w:t>
+                  </w:r>
+                  <w:r>
+                    <w:t xml:space="preserve"> on the “Login” page.</w:t>
                   </w:r>
                 </w:p>
                 <w:p>
@@ -1236,7 +1625,10 @@
                     <w:t xml:space="preserve">When </w:t>
                   </w:r>
                   <w:r>
-                    <w:t>I provide correct login details and click in “Login” button.</w:t>
+                    <w:t>s/he is</w:t>
+                  </w:r>
+                  <w:r>
+                    <w:t xml:space="preserve"> provide correct login details and click in “Login” button.</w:t>
                   </w:r>
                 </w:p>
                 <w:p>
@@ -1247,7 +1639,13 @@
                     <w:t xml:space="preserve">Then </w:t>
                   </w:r>
                   <w:r>
-                    <w:t>I am shown with successful message “Welcome”.</w:t>
+                    <w:t>s/he</w:t>
+                  </w:r>
+                  <w:r>
+                    <w:t xml:space="preserve"> is</w:t>
+                  </w:r>
+                  <w:r>
+                    <w:t xml:space="preserve"> shown with successful message “Welcome”.</w:t>
                   </w:r>
                 </w:p>
                 <w:p>
@@ -1258,7 +1656,19 @@
                     <w:t xml:space="preserve">And </w:t>
                   </w:r>
                   <w:r>
-                    <w:t>I am re-directed to “Dashboard” page.</w:t>
+                    <w:t xml:space="preserve">s/he </w:t>
+                  </w:r>
+                  <w:r>
+                    <w:t xml:space="preserve">is </w:t>
+                  </w:r>
+                  <w:r>
+                    <w:t>re-directed to “</w:t>
+                  </w:r>
+                  <w:r>
+                    <w:t xml:space="preserve">Admin </w:t>
+                  </w:r>
+                  <w:r>
+                    <w:t>Dashboard” page.</w:t>
                   </w:r>
                 </w:p>
                 <w:p/>
@@ -1272,48 +1682,130 @@
           </w:p>
         </w:tc>
       </w:tr>
-    </w:tbl>
-    <w:p/>
-    <w:tbl>
-      <w:tblPr>
-        <w:tblStyle w:val="PlainTable3"/>
-        <w:tblW w:w="0" w:type="auto"/>
-        <w:tblLook w:val="04A0" w:firstRow="1" w:lastRow="0" w:firstColumn="1" w:lastColumn="0" w:noHBand="0" w:noVBand="1"/>
-      </w:tblPr>
-      <w:tblGrid>
-        <w:gridCol w:w="4675"/>
-        <w:gridCol w:w="4675"/>
-      </w:tblGrid>
       <w:tr>
         <w:trPr>
-          <w:cnfStyle w:val="100000000000" w:firstRow="1" w:lastRow="0" w:firstColumn="0" w:lastColumn="0" w:oddVBand="0" w:evenVBand="0" w:oddHBand="0" w:evenHBand="0" w:firstRowFirstColumn="0" w:firstRowLastColumn="0" w:lastRowFirstColumn="0" w:lastRowLastColumn="0"/>
+          <w:cnfStyle w:val="000000100000" w:firstRow="0" w:lastRow="0" w:firstColumn="0" w:lastColumn="0" w:oddVBand="0" w:evenVBand="0" w:oddHBand="1" w:evenHBand="0" w:firstRowFirstColumn="0" w:firstRowLastColumn="0" w:lastRowFirstColumn="0" w:lastRowLastColumn="0"/>
         </w:trPr>
         <w:tc>
           <w:tcPr>
-            <w:cnfStyle w:val="001000000100" w:firstRow="0" w:lastRow="0" w:firstColumn="1" w:lastColumn="0" w:oddVBand="0" w:evenVBand="0" w:oddHBand="0" w:evenHBand="0" w:firstRowFirstColumn="1" w:firstRowLastColumn="0" w:lastRowFirstColumn="0" w:lastRowLastColumn="0"/>
-            <w:tcW w:w="4675" w:type="dxa"/>
+            <w:cnfStyle w:val="001000000000" w:firstRow="0" w:lastRow="0" w:firstColumn="1" w:lastColumn="0" w:oddVBand="0" w:evenVBand="0" w:oddHBand="0" w:evenHBand="0" w:firstRowFirstColumn="0" w:firstRowLastColumn="0" w:lastRowFirstColumn="0" w:lastRowLastColumn="0"/>
+            <w:tcW w:w="1800" w:type="dxa"/>
           </w:tcPr>
           <w:p>
             <w:r>
-              <w:t>Feature 3</w:t>
-            </w:r>
-            <w:bookmarkStart w:id="0" w:name="_GoBack"/>
-            <w:bookmarkEnd w:id="0"/>
+              <w:t>SEnARIO 5</w:t>
+            </w:r>
           </w:p>
         </w:tc>
         <w:tc>
           <w:tcPr>
-            <w:tcW w:w="4675" w:type="dxa"/>
+            <w:tcW w:w="7550" w:type="dxa"/>
           </w:tcPr>
           <w:p>
             <w:pPr>
-              <w:cnfStyle w:val="100000000000" w:firstRow="1" w:lastRow="0" w:firstColumn="0" w:lastColumn="0" w:oddVBand="0" w:evenVBand="0" w:oddHBand="0" w:evenHBand="0" w:firstRowFirstColumn="0" w:firstRowLastColumn="0" w:lastRowFirstColumn="0" w:lastRowLastColumn="0"/>
+              <w:cnfStyle w:val="000000100000" w:firstRow="0" w:lastRow="0" w:firstColumn="0" w:lastColumn="0" w:oddVBand="0" w:evenVBand="0" w:oddHBand="1" w:evenHBand="0" w:firstRowFirstColumn="0" w:firstRowLastColumn="0" w:lastRowFirstColumn="0" w:lastRowLastColumn="0"/>
+            </w:pPr>
+            <w:r>
+              <w:t>Valid Login</w:t>
+            </w:r>
+          </w:p>
+          <w:p>
+            <w:pPr>
+              <w:cnfStyle w:val="000000100000" w:firstRow="0" w:lastRow="0" w:firstColumn="0" w:lastColumn="0" w:oddVBand="0" w:evenVBand="0" w:oddHBand="1" w:evenHBand="0" w:firstRowFirstColumn="0" w:firstRowLastColumn="0" w:lastRowFirstColumn="0" w:lastRowLastColumn="0"/>
+            </w:pPr>
+            <w:r>
+              <w:t>:: When user try to click “Login” button with valid username and password a successful message is shown “Welcome” then the page is redirected to “Dashboard” page.</w:t>
+            </w:r>
+          </w:p>
+          <w:p>
+            <w:pPr>
+              <w:cnfStyle w:val="000000100000" w:firstRow="0" w:lastRow="0" w:firstColumn="0" w:lastColumn="0" w:oddVBand="0" w:evenVBand="0" w:oddHBand="1" w:evenHBand="0" w:firstRowFirstColumn="0" w:firstRowLastColumn="0" w:lastRowFirstColumn="0" w:lastRowLastColumn="0"/>
+            </w:pPr>
+          </w:p>
+          <w:tbl>
+            <w:tblPr>
+              <w:tblStyle w:val="GridTable1Light-Accent6"/>
+              <w:tblW w:w="0" w:type="auto"/>
+              <w:tblLook w:val="04A0" w:firstRow="1" w:lastRow="0" w:firstColumn="1" w:lastColumn="0" w:noHBand="0" w:noVBand="1"/>
+            </w:tblPr>
+            <w:tblGrid>
+              <w:gridCol w:w="7324"/>
+            </w:tblGrid>
+            <w:tr>
+              <w:trPr>
+                <w:cnfStyle w:val="100000000000" w:firstRow="1" w:lastRow="0" w:firstColumn="0" w:lastColumn="0" w:oddVBand="0" w:evenVBand="0" w:oddHBand="0" w:evenHBand="0" w:firstRowFirstColumn="0" w:firstRowLastColumn="0" w:lastRowFirstColumn="0" w:lastRowLastColumn="0"/>
+              </w:trPr>
+              <w:tc>
+                <w:tcPr>
+                  <w:cnfStyle w:val="001000000000" w:firstRow="0" w:lastRow="0" w:firstColumn="1" w:lastColumn="0" w:oddVBand="0" w:evenVBand="0" w:oddHBand="0" w:evenHBand="0" w:firstRowFirstColumn="0" w:firstRowLastColumn="0" w:lastRowFirstColumn="0" w:lastRowLastColumn="0"/>
+                  <w:tcW w:w="7509" w:type="dxa"/>
+                </w:tcPr>
+                <w:p>
+                  <w:r>
+                    <w:rPr>
+                      <w:color w:val="2E74B5" w:themeColor="accent1" w:themeShade="BF"/>
+                    </w:rPr>
+                    <w:t xml:space="preserve">Given </w:t>
+                  </w:r>
+                  <w:r>
+                    <w:t>User is on the “Login” page.</w:t>
+                  </w:r>
+                </w:p>
+                <w:p>
+                  <w:r>
+                    <w:rPr>
+                      <w:color w:val="2E74B5" w:themeColor="accent1" w:themeShade="BF"/>
+                    </w:rPr>
+                    <w:t xml:space="preserve">When </w:t>
+                  </w:r>
+                  <w:r>
+                    <w:t>s/he is provide correct login details and click in “Login” button.</w:t>
+                  </w:r>
+                </w:p>
+                <w:p>
+                  <w:r>
+                    <w:rPr>
+                      <w:color w:val="2E74B5" w:themeColor="accent1" w:themeShade="BF"/>
+                    </w:rPr>
+                    <w:t xml:space="preserve">Then </w:t>
+                  </w:r>
+                  <w:r>
+                    <w:t>s/he</w:t>
+                  </w:r>
+                  <w:r>
+                    <w:t xml:space="preserve"> is shown with successful message “Welcome”.</w:t>
+                  </w:r>
+                </w:p>
+                <w:p>
+                  <w:r>
+                    <w:rPr>
+                      <w:color w:val="2E74B5" w:themeColor="accent1" w:themeShade="BF"/>
+                    </w:rPr>
+                    <w:t xml:space="preserve">And </w:t>
+                  </w:r>
+                  <w:r>
+                    <w:t xml:space="preserve">s/he </w:t>
+                  </w:r>
+                  <w:r>
+                    <w:t>is re-directed to “Home” page.</w:t>
+                  </w:r>
+                </w:p>
+                <w:p/>
+              </w:tc>
+            </w:tr>
+          </w:tbl>
+          <w:p>
+            <w:pPr>
+              <w:cnfStyle w:val="000000100000" w:firstRow="0" w:lastRow="0" w:firstColumn="0" w:lastColumn="0" w:oddVBand="0" w:evenVBand="0" w:oddHBand="1" w:evenHBand="0" w:firstRowFirstColumn="0" w:firstRowLastColumn="0" w:lastRowFirstColumn="0" w:lastRowLastColumn="0"/>
             </w:pPr>
           </w:p>
         </w:tc>
       </w:tr>
     </w:tbl>
-    <w:p/>
+    <w:p>
+      <w:bookmarkStart w:id="0" w:name="_GoBack"/>
+      <w:bookmarkEnd w:id="0"/>
+    </w:p>
     <w:sectPr>
       <w:pgSz w:w="12240" w:h="15840"/>
       <w:pgMar w:top="1440" w:right="1440" w:bottom="1440" w:left="1440" w:header="720" w:footer="720" w:gutter="0"/>
@@ -1325,7 +1817,7 @@
 </file>
 
 <file path=word/endnotes.xml><?xml version="1.0" encoding="utf-8"?>
-<w:endnotes xmlns:wpc="http://schemas.microsoft.com/office/word/2010/wordprocessingCanvas" xmlns:cx="http://schemas.microsoft.com/office/drawing/2014/chartex" xmlns:cx1="http://schemas.microsoft.com/office/drawing/2015/9/8/chartex" xmlns:mc="http://schemas.openxmlformats.org/markup-compatibility/2006" xmlns:o="urn:schemas-microsoft-com:office:office" xmlns:r="http://schemas.openxmlformats.org/officeDocument/2006/relationships" xmlns:m="http://schemas.openxmlformats.org/officeDocument/2006/math" xmlns:v="urn:schemas-microsoft-com:vml" xmlns:wp14="http://schemas.microsoft.com/office/word/2010/wordprocessingDrawing" xmlns:wp="http://schemas.openxmlformats.org/drawingml/2006/wordprocessingDrawing" xmlns:w10="urn:schemas-microsoft-com:office:word" xmlns:w="http://schemas.openxmlformats.org/wordprocessingml/2006/main" xmlns:w14="http://schemas.microsoft.com/office/word/2010/wordml" xmlns:w15="http://schemas.microsoft.com/office/word/2012/wordml" xmlns:w16se="http://schemas.microsoft.com/office/word/2015/wordml/symex" xmlns:wpg="http://schemas.microsoft.com/office/word/2010/wordprocessingGroup" xmlns:wpi="http://schemas.microsoft.com/office/word/2010/wordprocessingInk" xmlns:wne="http://schemas.microsoft.com/office/word/2006/wordml" xmlns:wps="http://schemas.microsoft.com/office/word/2010/wordprocessingShape" mc:Ignorable="w14 w15 w16se wp14">
+<w:endnotes xmlns:wpc="http://schemas.microsoft.com/office/word/2010/wordprocessingCanvas" xmlns:mc="http://schemas.openxmlformats.org/markup-compatibility/2006" xmlns:o="urn:schemas-microsoft-com:office:office" xmlns:r="http://schemas.openxmlformats.org/officeDocument/2006/relationships" xmlns:m="http://schemas.openxmlformats.org/officeDocument/2006/math" xmlns:v="urn:schemas-microsoft-com:vml" xmlns:wp14="http://schemas.microsoft.com/office/word/2010/wordprocessingDrawing" xmlns:wp="http://schemas.openxmlformats.org/drawingml/2006/wordprocessingDrawing" xmlns:w10="urn:schemas-microsoft-com:office:word" xmlns:w="http://schemas.openxmlformats.org/wordprocessingml/2006/main" xmlns:w14="http://schemas.microsoft.com/office/word/2010/wordml" xmlns:w15="http://schemas.microsoft.com/office/word/2012/wordml" xmlns:wpg="http://schemas.microsoft.com/office/word/2010/wordprocessingGroup" xmlns:wpi="http://schemas.microsoft.com/office/word/2010/wordprocessingInk" xmlns:wne="http://schemas.microsoft.com/office/word/2006/wordml" xmlns:wps="http://schemas.microsoft.com/office/word/2010/wordprocessingShape" mc:Ignorable="w14 w15 wp14">
   <w:endnote w:type="separator" w:id="-1">
     <w:p>
       <w:pPr>
@@ -1350,7 +1842,7 @@
 </file>
 
 <file path=word/footnotes.xml><?xml version="1.0" encoding="utf-8"?>
-<w:footnotes xmlns:wpc="http://schemas.microsoft.com/office/word/2010/wordprocessingCanvas" xmlns:cx="http://schemas.microsoft.com/office/drawing/2014/chartex" xmlns:cx1="http://schemas.microsoft.com/office/drawing/2015/9/8/chartex" xmlns:mc="http://schemas.openxmlformats.org/markup-compatibility/2006" xmlns:o="urn:schemas-microsoft-com:office:office" xmlns:r="http://schemas.openxmlformats.org/officeDocument/2006/relationships" xmlns:m="http://schemas.openxmlformats.org/officeDocument/2006/math" xmlns:v="urn:schemas-microsoft-com:vml" xmlns:wp14="http://schemas.microsoft.com/office/word/2010/wordprocessingDrawing" xmlns:wp="http://schemas.openxmlformats.org/drawingml/2006/wordprocessingDrawing" xmlns:w10="urn:schemas-microsoft-com:office:word" xmlns:w="http://schemas.openxmlformats.org/wordprocessingml/2006/main" xmlns:w14="http://schemas.microsoft.com/office/word/2010/wordml" xmlns:w15="http://schemas.microsoft.com/office/word/2012/wordml" xmlns:w16se="http://schemas.microsoft.com/office/word/2015/wordml/symex" xmlns:wpg="http://schemas.microsoft.com/office/word/2010/wordprocessingGroup" xmlns:wpi="http://schemas.microsoft.com/office/word/2010/wordprocessingInk" xmlns:wne="http://schemas.microsoft.com/office/word/2006/wordml" xmlns:wps="http://schemas.microsoft.com/office/word/2010/wordprocessingShape" mc:Ignorable="w14 w15 w16se wp14">
+<w:footnotes xmlns:wpc="http://schemas.microsoft.com/office/word/2010/wordprocessingCanvas" xmlns:mc="http://schemas.openxmlformats.org/markup-compatibility/2006" xmlns:o="urn:schemas-microsoft-com:office:office" xmlns:r="http://schemas.openxmlformats.org/officeDocument/2006/relationships" xmlns:m="http://schemas.openxmlformats.org/officeDocument/2006/math" xmlns:v="urn:schemas-microsoft-com:vml" xmlns:wp14="http://schemas.microsoft.com/office/word/2010/wordprocessingDrawing" xmlns:wp="http://schemas.openxmlformats.org/drawingml/2006/wordprocessingDrawing" xmlns:w10="urn:schemas-microsoft-com:office:word" xmlns:w="http://schemas.openxmlformats.org/wordprocessingml/2006/main" xmlns:w14="http://schemas.microsoft.com/office/word/2010/wordml" xmlns:w15="http://schemas.microsoft.com/office/word/2012/wordml" xmlns:wpg="http://schemas.microsoft.com/office/word/2010/wordprocessingGroup" xmlns:wpi="http://schemas.microsoft.com/office/word/2010/wordprocessingInk" xmlns:wne="http://schemas.microsoft.com/office/word/2006/wordml" xmlns:wps="http://schemas.microsoft.com/office/word/2010/wordprocessingShape" mc:Ignorable="w14 w15 wp14">
   <w:footnote w:type="separator" w:id="-1">
     <w:p>
       <w:pPr>
@@ -1375,7 +1867,7 @@
 </file>
 
 <file path=word/numbering.xml><?xml version="1.0" encoding="utf-8"?>
-<w:numbering xmlns:wpc="http://schemas.microsoft.com/office/word/2010/wordprocessingCanvas" xmlns:cx="http://schemas.microsoft.com/office/drawing/2014/chartex" xmlns:cx1="http://schemas.microsoft.com/office/drawing/2015/9/8/chartex" xmlns:mc="http://schemas.openxmlformats.org/markup-compatibility/2006" xmlns:o="urn:schemas-microsoft-com:office:office" xmlns:r="http://schemas.openxmlformats.org/officeDocument/2006/relationships" xmlns:m="http://schemas.openxmlformats.org/officeDocument/2006/math" xmlns:v="urn:schemas-microsoft-com:vml" xmlns:wp14="http://schemas.microsoft.com/office/word/2010/wordprocessingDrawing" xmlns:wp="http://schemas.openxmlformats.org/drawingml/2006/wordprocessingDrawing" xmlns:w10="urn:schemas-microsoft-com:office:word" xmlns:w="http://schemas.openxmlformats.org/wordprocessingml/2006/main" xmlns:w14="http://schemas.microsoft.com/office/word/2010/wordml" xmlns:w15="http://schemas.microsoft.com/office/word/2012/wordml" xmlns:w16se="http://schemas.microsoft.com/office/word/2015/wordml/symex" xmlns:wpg="http://schemas.microsoft.com/office/word/2010/wordprocessingGroup" xmlns:wpi="http://schemas.microsoft.com/office/word/2010/wordprocessingInk" xmlns:wne="http://schemas.microsoft.com/office/word/2006/wordml" xmlns:wps="http://schemas.microsoft.com/office/word/2010/wordprocessingShape" mc:Ignorable="w14 w15 w16se wp14">
+<w:numbering xmlns:wpc="http://schemas.microsoft.com/office/word/2010/wordprocessingCanvas" xmlns:mc="http://schemas.openxmlformats.org/markup-compatibility/2006" xmlns:o="urn:schemas-microsoft-com:office:office" xmlns:r="http://schemas.openxmlformats.org/officeDocument/2006/relationships" xmlns:m="http://schemas.openxmlformats.org/officeDocument/2006/math" xmlns:v="urn:schemas-microsoft-com:vml" xmlns:wp14="http://schemas.microsoft.com/office/word/2010/wordprocessingDrawing" xmlns:wp="http://schemas.openxmlformats.org/drawingml/2006/wordprocessingDrawing" xmlns:w10="urn:schemas-microsoft-com:office:word" xmlns:w="http://schemas.openxmlformats.org/wordprocessingml/2006/main" xmlns:w14="http://schemas.microsoft.com/office/word/2010/wordml" xmlns:w15="http://schemas.microsoft.com/office/word/2012/wordml" xmlns:wpg="http://schemas.microsoft.com/office/word/2010/wordprocessingGroup" xmlns:wpi="http://schemas.microsoft.com/office/word/2010/wordprocessingInk" xmlns:wne="http://schemas.microsoft.com/office/word/2006/wordml" xmlns:wps="http://schemas.microsoft.com/office/word/2010/wordprocessingShape" mc:Ignorable="w14 w15 wp14">
   <w:abstractNum w:abstractNumId="0" w15:restartNumberingAfterBreak="0">
     <w:nsid w:val="20550272"/>
     <w:multiLevelType w:val="hybridMultilevel"/>
@@ -1495,7 +1987,7 @@
 </file>
 
 <file path=word/styles.xml><?xml version="1.0" encoding="utf-8"?>
-<w:styles xmlns:mc="http://schemas.openxmlformats.org/markup-compatibility/2006" xmlns:r="http://schemas.openxmlformats.org/officeDocument/2006/relationships" xmlns:w="http://schemas.openxmlformats.org/wordprocessingml/2006/main" xmlns:w14="http://schemas.microsoft.com/office/word/2010/wordml" xmlns:w15="http://schemas.microsoft.com/office/word/2012/wordml" xmlns:w16se="http://schemas.microsoft.com/office/word/2015/wordml/symex" mc:Ignorable="w14 w15 w16se">
+<w:styles xmlns:mc="http://schemas.openxmlformats.org/markup-compatibility/2006" xmlns:r="http://schemas.openxmlformats.org/officeDocument/2006/relationships" xmlns:w="http://schemas.openxmlformats.org/wordprocessingml/2006/main" xmlns:w14="http://schemas.microsoft.com/office/word/2010/wordml" xmlns:w15="http://schemas.microsoft.com/office/word/2012/wordml" mc:Ignorable="w14 w15">
   <w:docDefaults>
     <w:rPrDefault>
       <w:rPr>

</xml_diff>